<commit_message>
Excepcion de coheficientes, implementacion de pruebas
</commit_message>
<xml_diff>
--- a/Lab1/Documentacion/Metodo de la ingenieria/Método de la ingeniería.docx
+++ b/Lab1/Documentacion/Metodo de la ingenieria/Método de la ingeniería.docx
@@ -1,6 +1,6 @@
 
 <file path=word/document.xml><?xml version="1.0" encoding="utf-8"?>
-<w:document xmlns:wpc="http://schemas.microsoft.com/office/word/2010/wordprocessingCanvas" xmlns:cx="http://schemas.microsoft.com/office/drawing/2014/chartex" xmlns:cx1="http://schemas.microsoft.com/office/drawing/2015/9/8/chartex" xmlns:cx2="http://schemas.microsoft.com/office/drawing/2015/10/21/chartex" xmlns:cx3="http://schemas.microsoft.com/office/drawing/2016/5/9/chartex" xmlns:cx4="http://schemas.microsoft.com/office/drawing/2016/5/10/chartex" xmlns:cx5="http://schemas.microsoft.com/office/drawing/2016/5/11/chartex" xmlns:cx6="http://schemas.microsoft.com/office/drawing/2016/5/12/chartex" xmlns:cx7="http://schemas.microsoft.com/office/drawing/2016/5/13/chartex" xmlns:cx8="http://schemas.microsoft.com/office/drawing/2016/5/14/chartex" xmlns:mc="http://schemas.openxmlformats.org/markup-compatibility/2006" xmlns:aink="http://schemas.microsoft.com/office/drawing/2016/ink" xmlns:am3d="http://schemas.microsoft.com/office/drawing/2017/model3d" xmlns:o="urn:schemas-microsoft-com:office:office" xmlns:r="http://schemas.openxmlformats.org/officeDocument/2006/relationships" xmlns:m="http://schemas.openxmlformats.org/officeDocument/2006/math" xmlns:v="urn:schemas-microsoft-com:vml" xmlns:wp14="http://schemas.microsoft.com/office/word/2010/wordprocessingDrawing" xmlns:wp="http://schemas.openxmlformats.org/drawingml/2006/wordprocessingDrawing" xmlns:w10="urn:schemas-microsoft-com:office:word" xmlns:w="http://schemas.openxmlformats.org/wordprocessingml/2006/main" xmlns:w14="http://schemas.microsoft.com/office/word/2010/wordml" xmlns:w15="http://schemas.microsoft.com/office/word/2012/wordml" xmlns:w16cid="http://schemas.microsoft.com/office/word/2016/wordml/cid" xmlns:w16se="http://schemas.microsoft.com/office/word/2015/wordml/symex" xmlns:wpg="http://schemas.microsoft.com/office/word/2010/wordprocessingGroup" xmlns:wpi="http://schemas.microsoft.com/office/word/2010/wordprocessingInk" xmlns:wne="http://schemas.microsoft.com/office/word/2006/wordml" xmlns:wps="http://schemas.microsoft.com/office/word/2010/wordprocessingShape" mc:Ignorable="w14 w15 w16se w16cid wp14">
+<w:document xmlns:wpc="http://schemas.microsoft.com/office/word/2010/wordprocessingCanvas" xmlns:cx="http://schemas.microsoft.com/office/drawing/2014/chartex" xmlns:mc="http://schemas.openxmlformats.org/markup-compatibility/2006" xmlns:o="urn:schemas-microsoft-com:office:office" xmlns:r="http://schemas.openxmlformats.org/officeDocument/2006/relationships" xmlns:m="http://schemas.openxmlformats.org/officeDocument/2006/math" xmlns:v="urn:schemas-microsoft-com:vml" xmlns:wp14="http://schemas.microsoft.com/office/word/2010/wordprocessingDrawing" xmlns:wp="http://schemas.openxmlformats.org/drawingml/2006/wordprocessingDrawing" xmlns:w10="urn:schemas-microsoft-com:office:word" xmlns:w="http://schemas.openxmlformats.org/wordprocessingml/2006/main" xmlns:w14="http://schemas.microsoft.com/office/word/2010/wordml" xmlns:w15="http://schemas.microsoft.com/office/word/2012/wordml" xmlns:w16se="http://schemas.microsoft.com/office/word/2015/wordml/symex" xmlns:wpg="http://schemas.microsoft.com/office/word/2010/wordprocessingGroup" xmlns:wpi="http://schemas.microsoft.com/office/word/2010/wordprocessingInk" xmlns:wne="http://schemas.microsoft.com/office/word/2006/wordml" xmlns:wps="http://schemas.microsoft.com/office/word/2010/wordprocessingShape" mc:Ignorable="w14 w15 w16se wp14">
   <w:body>
     <w:p>
       <w:pPr>
@@ -600,15 +600,7 @@
           <w:sz w:val="28"/>
           <w:szCs w:val="28"/>
         </w:rPr>
-        <w:t>Recopilación de Información</w:t>
-      </w:r>
-      <w:r>
-        <w:rPr>
-          <w:b/>
-          <w:sz w:val="28"/>
-          <w:szCs w:val="28"/>
-        </w:rPr>
-        <w:t xml:space="preserve"> </w:t>
+        <w:t xml:space="preserve">Recopilación de Información </w:t>
       </w:r>
       <w:r>
         <w:rPr>
@@ -645,6 +637,7 @@
       <w:r>
         <w:rPr>
           <w:noProof/>
+          <w:lang w:val="en-US"/>
         </w:rPr>
         <w:drawing>
           <wp:anchor distT="0" distB="0" distL="114300" distR="114300" simplePos="0" relativeHeight="251669504" behindDoc="0" locked="0" layoutInCell="1" allowOverlap="1" wp14:anchorId="2573F904">
@@ -850,6 +843,7 @@
       <w:r>
         <w:rPr>
           <w:noProof/>
+          <w:lang w:val="en-US"/>
         </w:rPr>
         <w:drawing>
           <wp:anchor distT="0" distB="0" distL="114300" distR="114300" simplePos="0" relativeHeight="251670528" behindDoc="0" locked="0" layoutInCell="1" allowOverlap="1" wp14:anchorId="4D81EF22">
@@ -918,6 +912,7 @@
       <w:r>
         <w:rPr>
           <w:noProof/>
+          <w:lang w:val="en-US"/>
         </w:rPr>
         <w:drawing>
           <wp:anchor distT="0" distB="0" distL="114300" distR="114300" simplePos="0" relativeHeight="251674624" behindDoc="0" locked="0" layoutInCell="1" allowOverlap="1" wp14:anchorId="5A29707D">
@@ -1242,6 +1237,7 @@
       <w:r>
         <w:rPr>
           <w:noProof/>
+          <w:lang w:val="en-US"/>
         </w:rPr>
         <w:drawing>
           <wp:anchor distT="0" distB="0" distL="114300" distR="114300" simplePos="0" relativeHeight="251658240" behindDoc="0" locked="0" layoutInCell="1" allowOverlap="1">
@@ -1430,7 +1426,7 @@
       <w:r>
         <w:rPr>
           <w:noProof/>
-          <w:lang w:eastAsia="es-CO"/>
+          <w:lang w:val="en-US"/>
         </w:rPr>
         <w:drawing>
           <wp:anchor distT="0" distB="0" distL="114300" distR="114300" simplePos="0" relativeHeight="251661312" behindDoc="0" locked="0" layoutInCell="1" allowOverlap="1">
@@ -1520,7 +1516,7 @@
       <w:r>
         <w:rPr>
           <w:noProof/>
-          <w:lang w:eastAsia="es-CO"/>
+          <w:lang w:val="en-US"/>
         </w:rPr>
         <w:drawing>
           <wp:anchor distT="0" distB="0" distL="114300" distR="114300" simplePos="0" relativeHeight="251662336" behindDoc="0" locked="0" layoutInCell="1" allowOverlap="1">
@@ -1617,7 +1613,7 @@
       <w:r>
         <w:rPr>
           <w:noProof/>
-          <w:lang w:eastAsia="es-CO"/>
+          <w:lang w:val="en-US"/>
         </w:rPr>
         <w:drawing>
           <wp:anchor distT="0" distB="0" distL="114300" distR="114300" simplePos="0" relativeHeight="251663360" behindDoc="0" locked="0" layoutInCell="1" allowOverlap="1">
@@ -1685,7 +1681,7 @@
       <w:r>
         <w:rPr>
           <w:noProof/>
-          <w:lang w:eastAsia="es-CO"/>
+          <w:lang w:val="en-US"/>
         </w:rPr>
         <w:drawing>
           <wp:anchor distT="0" distB="0" distL="114300" distR="114300" simplePos="0" relativeHeight="251664384" behindDoc="0" locked="0" layoutInCell="1" allowOverlap="1">
@@ -1808,6 +1804,7 @@
         <w:rPr>
           <w:b/>
           <w:noProof/>
+          <w:lang w:val="en-US"/>
         </w:rPr>
         <w:drawing>
           <wp:anchor distT="0" distB="0" distL="114300" distR="114300" simplePos="0" relativeHeight="251659264" behindDoc="0" locked="0" layoutInCell="1" allowOverlap="1" wp14:anchorId="4AAC5EB1">
@@ -1910,6 +1907,7 @@
       <w:r>
         <w:rPr>
           <w:noProof/>
+          <w:lang w:val="en-US"/>
         </w:rPr>
         <w:drawing>
           <wp:anchor distT="0" distB="0" distL="114300" distR="114300" simplePos="0" relativeHeight="251660288" behindDoc="0" locked="0" layoutInCell="1" allowOverlap="1" wp14:anchorId="5BD7E17E">
@@ -2023,6 +2021,7 @@
       <w:r>
         <w:rPr>
           <w:noProof/>
+          <w:lang w:val="en-US"/>
         </w:rPr>
         <w:drawing>
           <wp:anchor distT="0" distB="0" distL="114300" distR="114300" simplePos="0" relativeHeight="251672576" behindDoc="0" locked="0" layoutInCell="1" allowOverlap="1" wp14:anchorId="29C44660">
@@ -2112,6 +2111,7 @@
       <w:r>
         <w:rPr>
           <w:noProof/>
+          <w:lang w:val="en-US"/>
         </w:rPr>
         <w:drawing>
           <wp:anchor distT="0" distB="0" distL="114300" distR="114300" simplePos="0" relativeHeight="251671552" behindDoc="0" locked="0" layoutInCell="1" allowOverlap="1" wp14:anchorId="46848989">
@@ -2320,6 +2320,7 @@
       <w:r>
         <w:rPr>
           <w:noProof/>
+          <w:lang w:val="en-US"/>
         </w:rPr>
         <w:drawing>
           <wp:anchor distT="0" distB="0" distL="114300" distR="114300" simplePos="0" relativeHeight="251673600" behindDoc="0" locked="0" layoutInCell="1" allowOverlap="1" wp14:anchorId="0D00ACCA">
@@ -2412,6 +2413,7 @@
       <w:r>
         <w:rPr>
           <w:noProof/>
+          <w:lang w:val="en-US"/>
         </w:rPr>
         <w:drawing>
           <wp:anchor distT="0" distB="0" distL="114300" distR="114300" simplePos="0" relativeHeight="251665408" behindDoc="0" locked="0" layoutInCell="1" allowOverlap="1" wp14:anchorId="39EBCFE3">
@@ -2500,6 +2502,7 @@
       <w:r>
         <w:rPr>
           <w:noProof/>
+          <w:lang w:val="en-US"/>
         </w:rPr>
         <w:drawing>
           <wp:anchor distT="0" distB="0" distL="114300" distR="114300" simplePos="0" relativeHeight="251666432" behindDoc="0" locked="0" layoutInCell="1" allowOverlap="1" wp14:anchorId="45B9D3A1">
@@ -2588,6 +2591,7 @@
       <w:r>
         <w:rPr>
           <w:noProof/>
+          <w:lang w:val="en-US"/>
         </w:rPr>
         <w:drawing>
           <wp:anchor distT="0" distB="0" distL="114300" distR="114300" simplePos="0" relativeHeight="251667456" behindDoc="0" locked="0" layoutInCell="1" allowOverlap="1" wp14:anchorId="0FB12108">
@@ -2758,6 +2762,7 @@
       <w:r>
         <w:rPr>
           <w:noProof/>
+          <w:lang w:val="en-US"/>
         </w:rPr>
         <w:drawing>
           <wp:anchor distT="0" distB="0" distL="114300" distR="114300" simplePos="0" relativeHeight="251668480" behindDoc="0" locked="0" layoutInCell="1" allowOverlap="1" wp14:anchorId="417AD36F">
@@ -4508,8 +4513,6 @@
           <w:color w:val="000000" w:themeColor="text1"/>
         </w:rPr>
       </w:pPr>
-      <w:bookmarkStart w:id="1" w:name="_GoBack"/>
-      <w:bookmarkEnd w:id="1"/>
       <w:r>
         <w:rPr>
           <w:b/>
@@ -4847,6 +4850,8 @@
             <w:tcW w:w="1210" w:type="dxa"/>
           </w:tcPr>
           <w:p>
+            <w:bookmarkStart w:id="1" w:name="_GoBack"/>
+            <w:bookmarkEnd w:id="1"/>
             <w:proofErr w:type="spellStart"/>
             <w:r>
               <w:t>Polynomial</w:t>
@@ -4861,7 +4866,7 @@
           <w:p>
             <w:proofErr w:type="spellStart"/>
             <w:r>
-              <w:t>solveBairstow</w:t>
+              <w:t>findRoots</w:t>
             </w:r>
             <w:proofErr w:type="spellEnd"/>
           </w:p>
@@ -4877,7 +4882,7 @@
           </w:p>
           <w:p>
             <w:r>
-              <w:t>4,””,3</w:t>
+              <w:t>2,-2,2,-2,0,0</w:t>
             </w:r>
           </w:p>
           <w:p>
@@ -4902,7 +4907,39 @@
           </w:tcPr>
           <w:p>
             <w:r>
-              <w:t>Lanza la excepción InvalidFormatException.java</w:t>
+              <w:t>*El entero con multiplicidad 2:</w:t>
+            </w:r>
+            <w:r>
+              <w:t xml:space="preserve"> </w:t>
+            </w:r>
+          </w:p>
+          <w:p>
+            <w:r>
+              <w:t xml:space="preserve"> 0</w:t>
+            </w:r>
+          </w:p>
+          <w:p>
+            <w:r>
+              <w:t>* El conjugado</w:t>
+            </w:r>
+            <w:r>
+              <w:t xml:space="preserve"> </w:t>
+            </w:r>
+          </w:p>
+          <w:p>
+            <w:r>
+              <w:t>4.73*10^-16</w:t>
+            </w:r>
+            <w:r>
+              <w:t xml:space="preserve"> +</w:t>
+            </w:r>
+            <w:r>
+              <w:t xml:space="preserve"> 1i</w:t>
+            </w:r>
+          </w:p>
+          <w:p>
+            <w:r>
+              <w:t>* El entero 1</w:t>
             </w:r>
           </w:p>
         </w:tc>
@@ -4943,7 +4980,7 @@
           </w:p>
           <w:p>
             <w:r>
-              <w:t>2,-2,2,-2,0,0</w:t>
+              <w:t>0,2,0,7,0</w:t>
             </w:r>
           </w:p>
           <w:p>
@@ -4968,39 +5005,7 @@
           </w:tcPr>
           <w:p>
             <w:r>
-              <w:t>*El entero con multiplicidad 2:</w:t>
-            </w:r>
-            <w:r>
-              <w:t xml:space="preserve"> </w:t>
-            </w:r>
-          </w:p>
-          <w:p>
-            <w:r>
-              <w:t xml:space="preserve"> 0</w:t>
-            </w:r>
-          </w:p>
-          <w:p>
-            <w:r>
-              <w:t>* El conjugado</w:t>
-            </w:r>
-            <w:r>
-              <w:t xml:space="preserve"> </w:t>
-            </w:r>
-          </w:p>
-          <w:p>
-            <w:r>
-              <w:t>4.73*10^-16</w:t>
-            </w:r>
-            <w:r>
-              <w:t xml:space="preserve"> +</w:t>
-            </w:r>
-            <w:r>
-              <w:t xml:space="preserve"> 1i</w:t>
-            </w:r>
-          </w:p>
-          <w:p>
-            <w:r>
-              <w:t>* El entero 1</w:t>
+              <w:t>Lanza la excepción InvalidFormatException.java</w:t>
             </w:r>
           </w:p>
         </w:tc>
@@ -5037,12 +5042,15 @@
           </w:tcPr>
           <w:p>
             <w:r>
-              <w:t xml:space="preserve">Crear un polinomio cuyos coeficientes sean: </w:t>
-            </w:r>
-          </w:p>
-          <w:p>
-            <w:r>
-              <w:t>0,2,0,7,0</w:t>
+              <w:t>Crear un polinomio cuyos coeficientes sean:</w:t>
+            </w:r>
+          </w:p>
+          <w:p>
+            <w:r>
+              <w:t>1,-1.5,-5.5,3,0</w:t>
+            </w:r>
+            <w:r>
+              <w:t xml:space="preserve"> </w:t>
             </w:r>
           </w:p>
           <w:p>
@@ -5067,75 +5075,6 @@
           </w:tcPr>
           <w:p>
             <w:r>
-              <w:t>Lanza la excepción InvalidFormatException.java</w:t>
-            </w:r>
-          </w:p>
-        </w:tc>
-      </w:tr>
-      <w:tr>
-        <w:tc>
-          <w:tcPr>
-            <w:tcW w:w="1210" w:type="dxa"/>
-          </w:tcPr>
-          <w:p>
-            <w:proofErr w:type="spellStart"/>
-            <w:r>
-              <w:t>Polynomial</w:t>
-            </w:r>
-            <w:proofErr w:type="spellEnd"/>
-          </w:p>
-        </w:tc>
-        <w:tc>
-          <w:tcPr>
-            <w:tcW w:w="1479" w:type="dxa"/>
-          </w:tcPr>
-          <w:p>
-            <w:proofErr w:type="spellStart"/>
-            <w:r>
-              <w:t>findRoots</w:t>
-            </w:r>
-            <w:proofErr w:type="spellEnd"/>
-          </w:p>
-        </w:tc>
-        <w:tc>
-          <w:tcPr>
-            <w:tcW w:w="2050" w:type="dxa"/>
-          </w:tcPr>
-          <w:p>
-            <w:r>
-              <w:t>Crear un polinomio cuyos coeficientes sean:</w:t>
-            </w:r>
-          </w:p>
-          <w:p>
-            <w:r>
-              <w:t>1,-1.5,-5.5,3,0</w:t>
-            </w:r>
-            <w:r>
-              <w:t xml:space="preserve"> </w:t>
-            </w:r>
-          </w:p>
-          <w:p>
-            <w:r>
-              <w:t>Donde se el grado del mayor exponente empieza en la izquierda.</w:t>
-            </w:r>
-          </w:p>
-        </w:tc>
-        <w:tc>
-          <w:tcPr>
-            <w:tcW w:w="1352" w:type="dxa"/>
-          </w:tcPr>
-          <w:p>
-            <w:r>
-              <w:t>Ninguno.</w:t>
-            </w:r>
-          </w:p>
-        </w:tc>
-        <w:tc>
-          <w:tcPr>
-            <w:tcW w:w="2973" w:type="dxa"/>
-          </w:tcPr>
-          <w:p>
-            <w:r>
               <w:t>*</w:t>
             </w:r>
             <w:r>
@@ -5160,72 +5099,6 @@
           <w:p>
             <w:r>
               <w:t>0</w:t>
-            </w:r>
-          </w:p>
-        </w:tc>
-      </w:tr>
-      <w:tr>
-        <w:tc>
-          <w:tcPr>
-            <w:tcW w:w="1210" w:type="dxa"/>
-          </w:tcPr>
-          <w:p>
-            <w:proofErr w:type="spellStart"/>
-            <w:r>
-              <w:t>Polynomial</w:t>
-            </w:r>
-            <w:proofErr w:type="spellEnd"/>
-          </w:p>
-        </w:tc>
-        <w:tc>
-          <w:tcPr>
-            <w:tcW w:w="1479" w:type="dxa"/>
-          </w:tcPr>
-          <w:p>
-            <w:proofErr w:type="spellStart"/>
-            <w:r>
-              <w:t>findRoots</w:t>
-            </w:r>
-            <w:proofErr w:type="spellEnd"/>
-          </w:p>
-        </w:tc>
-        <w:tc>
-          <w:tcPr>
-            <w:tcW w:w="2050" w:type="dxa"/>
-          </w:tcPr>
-          <w:p>
-            <w:r>
-              <w:t xml:space="preserve">Crear un polinomio cuyos coeficientes sean: </w:t>
-            </w:r>
-          </w:p>
-          <w:p>
-            <w:r>
-              <w:t>4,””,3</w:t>
-            </w:r>
-          </w:p>
-          <w:p>
-            <w:r>
-              <w:t>Donde se el grado del mayor exponente empieza en la izquierda.</w:t>
-            </w:r>
-          </w:p>
-        </w:tc>
-        <w:tc>
-          <w:tcPr>
-            <w:tcW w:w="1352" w:type="dxa"/>
-          </w:tcPr>
-          <w:p>
-            <w:r>
-              <w:t>Ninguno.</w:t>
-            </w:r>
-          </w:p>
-        </w:tc>
-        <w:tc>
-          <w:tcPr>
-            <w:tcW w:w="2973" w:type="dxa"/>
-          </w:tcPr>
-          <w:p>
-            <w:r>
-              <w:t>Lanza la excepción InvalidFormatException.java</w:t>
             </w:r>
           </w:p>
         </w:tc>
@@ -5383,7 +5256,7 @@
 </file>
 
 <file path=word/styles.xml><?xml version="1.0" encoding="utf-8"?>
-<w:styles xmlns:mc="http://schemas.openxmlformats.org/markup-compatibility/2006" xmlns:r="http://schemas.openxmlformats.org/officeDocument/2006/relationships" xmlns:w="http://schemas.openxmlformats.org/wordprocessingml/2006/main" xmlns:w14="http://schemas.microsoft.com/office/word/2010/wordml" xmlns:w15="http://schemas.microsoft.com/office/word/2012/wordml" xmlns:w16cid="http://schemas.microsoft.com/office/word/2016/wordml/cid" xmlns:w16se="http://schemas.microsoft.com/office/word/2015/wordml/symex" mc:Ignorable="w14 w15 w16se w16cid">
+<w:styles xmlns:mc="http://schemas.openxmlformats.org/markup-compatibility/2006" xmlns:r="http://schemas.openxmlformats.org/officeDocument/2006/relationships" xmlns:w="http://schemas.openxmlformats.org/wordprocessingml/2006/main" xmlns:w14="http://schemas.microsoft.com/office/word/2010/wordml" xmlns:w15="http://schemas.microsoft.com/office/word/2012/wordml" xmlns:w16se="http://schemas.microsoft.com/office/word/2015/wordml/symex" mc:Ignorable="w14 w15 w16se">
   <w:docDefaults>
     <w:rPrDefault>
       <w:rPr>
@@ -5399,7 +5272,7 @@
       </w:pPr>
     </w:pPrDefault>
   </w:docDefaults>
-  <w:latentStyles w:defLockedState="0" w:defUIPriority="99" w:defSemiHidden="0" w:defUnhideWhenUsed="0" w:defQFormat="0" w:count="375">
+  <w:latentStyles w:defLockedState="0" w:defUIPriority="99" w:defSemiHidden="0" w:defUnhideWhenUsed="0" w:defQFormat="0" w:count="371">
     <w:lsdException w:name="Normal" w:uiPriority="0" w:qFormat="1"/>
     <w:lsdException w:name="heading 1" w:uiPriority="9" w:qFormat="1"/>
     <w:lsdException w:name="heading 2" w:semiHidden="1" w:uiPriority="9" w:unhideWhenUsed="1" w:qFormat="1"/>
@@ -5771,10 +5644,6 @@
     <w:lsdException w:name="List Table 5 Dark Accent 6" w:uiPriority="50"/>
     <w:lsdException w:name="List Table 6 Colorful Accent 6" w:uiPriority="51"/>
     <w:lsdException w:name="List Table 7 Colorful Accent 6" w:uiPriority="52"/>
-    <w:lsdException w:name="Mention" w:semiHidden="1" w:unhideWhenUsed="1"/>
-    <w:lsdException w:name="Smart Hyperlink" w:semiHidden="1" w:unhideWhenUsed="1"/>
-    <w:lsdException w:name="Hashtag" w:semiHidden="1" w:unhideWhenUsed="1"/>
-    <w:lsdException w:name="Unresolved Mention" w:semiHidden="1" w:unhideWhenUsed="1"/>
   </w:latentStyles>
   <w:style w:type="paragraph" w:default="1" w:styleId="Normal">
     <w:name w:val="Normal"/>
@@ -5838,7 +5707,7 @@
       <w:u w:val="single"/>
     </w:rPr>
   </w:style>
-  <w:style w:type="character" w:styleId="Mencinsinresolver">
+  <w:style w:type="character" w:customStyle="1" w:styleId="UnresolvedMention">
     <w:name w:val="Unresolved Mention"/>
     <w:basedOn w:val="Fuentedeprrafopredeter"/>
     <w:uiPriority w:val="99"/>

</xml_diff>